<commit_message>
meeting minute with appointment screenshot
</commit_message>
<xml_diff>
--- a/COEN6311 3rd WEEK MEETING minute.docx
+++ b/COEN6311 3rd WEEK MEETING minute.docx
@@ -451,10 +451,7 @@
         <w:t xml:space="preserve">: </w:t>
       </w:r>
       <w:r>
-        <w:t>Sun Ying</w:t>
-      </w:r>
-      <w:r>
-        <w:t xml:space="preserve"> plays the master role  , </w:t>
+        <w:t xml:space="preserve">Sun Ying plays the master role  , </w:t>
       </w:r>
       <w:proofErr w:type="spellStart"/>
       <w:r>
@@ -490,16 +487,7 @@
       </w:r>
       <w:proofErr w:type="spellEnd"/>
       <w:r>
-        <w:t xml:space="preserve"> Lan</w:t>
-      </w:r>
-      <w:r>
-        <w:t xml:space="preserve"> play the </w:t>
-      </w:r>
-      <w:r>
-        <w:t>customer</w:t>
-      </w:r>
-      <w:r>
-        <w:t xml:space="preserve"> role</w:t>
+        <w:t xml:space="preserve"> Lan play the customer role</w:t>
       </w:r>
       <w:bookmarkEnd w:id="0"/>
       <w:r>
@@ -514,10 +502,7 @@
         <w:pStyle w:val="a"/>
       </w:pPr>
       <w:r>
-        <w:t>Determine timeline</w:t>
-      </w:r>
-      <w:r>
-        <w:t xml:space="preserve">: our </w:t>
+        <w:t xml:space="preserve">Determine timeline: our </w:t>
       </w:r>
       <w:r>
         <w:rPr>
@@ -527,10 +512,7 @@
         <w:t>o</w:t>
       </w:r>
       <w:r>
-        <w:t>verall schedule</w:t>
-      </w:r>
-      <w:r>
-        <w:t xml:space="preserve"> is</w:t>
+        <w:t>verall schedule is</w:t>
       </w:r>
       <w:r>
         <w:t xml:space="preserve">: </w:t>
@@ -594,9 +576,6 @@
     <w:p>
       <w:pPr>
         <w:pStyle w:val="a"/>
-        <w:rPr>
-          <w:rFonts w:hint="eastAsia"/>
-        </w:rPr>
       </w:pPr>
       <w:r>
         <w:t>Confirm our mission for the next week</w:t>
@@ -636,12 +615,7 @@
         <w:t>，</w:t>
       </w:r>
       <w:r>
-        <w:t>dra</w:t>
-      </w:r>
-      <w:bookmarkStart w:id="1" w:name="_GoBack"/>
-      <w:bookmarkEnd w:id="1"/>
-      <w:r>
-        <w:t>wing charts of project functions</w:t>
+        <w:t>drawing charts of project functions</w:t>
       </w:r>
       <w:r>
         <w:rPr>
@@ -1094,7 +1068,7 @@
           <w:p>
             <w:pPr>
               <w:rPr>
-                <w:rFonts w:eastAsia="华文楷体" w:hint="eastAsia"/>
+                <w:rFonts w:eastAsia="华文楷体"/>
                 <w:lang w:eastAsia="zh-CN"/>
               </w:rPr>
             </w:pPr>
@@ -1179,9 +1153,66 @@
         </w:tc>
       </w:tr>
     </w:tbl>
-    <w:p/>
+    <w:p>
+      <w:r>
+        <w:rPr>
+          <w:noProof/>
+        </w:rPr>
+        <w:lastRenderedPageBreak/>
+        <w:drawing>
+          <wp:inline distT="0" distB="0" distL="0" distR="0" wp14:anchorId="1386315B" wp14:editId="6503488B">
+            <wp:extent cx="5943600" cy="2870835"/>
+            <wp:effectExtent l="0" t="0" r="0" b="5715"/>
+            <wp:docPr id="1" name="图片 1"/>
+            <wp:cNvGraphicFramePr>
+              <a:graphicFrameLocks xmlns:a="http://schemas.openxmlformats.org/drawingml/2006/main" noChangeAspect="1"/>
+            </wp:cNvGraphicFramePr>
+            <a:graphic xmlns:a="http://schemas.openxmlformats.org/drawingml/2006/main">
+              <a:graphicData uri="http://schemas.openxmlformats.org/drawingml/2006/picture">
+                <pic:pic xmlns:pic="http://schemas.openxmlformats.org/drawingml/2006/picture">
+                  <pic:nvPicPr>
+                    <pic:cNvPr id="0" name="Picture 1"/>
+                    <pic:cNvPicPr>
+                      <a:picLocks noChangeAspect="1" noChangeArrowheads="1"/>
+                    </pic:cNvPicPr>
+                  </pic:nvPicPr>
+                  <pic:blipFill>
+                    <a:blip r:embed="rId11">
+                      <a:extLst>
+                        <a:ext uri="{28A0092B-C50C-407E-A947-70E740481C1C}">
+                          <a14:useLocalDpi xmlns:a14="http://schemas.microsoft.com/office/drawing/2010/main" val="0"/>
+                        </a:ext>
+                      </a:extLst>
+                    </a:blip>
+                    <a:srcRect/>
+                    <a:stretch>
+                      <a:fillRect/>
+                    </a:stretch>
+                  </pic:blipFill>
+                  <pic:spPr bwMode="auto">
+                    <a:xfrm>
+                      <a:off x="0" y="0"/>
+                      <a:ext cx="5943600" cy="2870835"/>
+                    </a:xfrm>
+                    <a:prstGeom prst="rect">
+                      <a:avLst/>
+                    </a:prstGeom>
+                    <a:noFill/>
+                    <a:ln>
+                      <a:noFill/>
+                    </a:ln>
+                  </pic:spPr>
+                </pic:pic>
+              </a:graphicData>
+            </a:graphic>
+          </wp:inline>
+        </w:drawing>
+      </w:r>
+      <w:bookmarkStart w:id="1" w:name="_GoBack"/>
+      <w:bookmarkEnd w:id="1"/>
+    </w:p>
     <w:sectPr>
-      <w:headerReference w:type="default" r:id="rId11"/>
+      <w:headerReference w:type="default" r:id="rId12"/>
       <w:pgSz w:w="12240" w:h="15840" w:code="1"/>
       <w:pgMar w:top="720" w:right="1440" w:bottom="720" w:left="1440" w:header="720" w:footer="720" w:gutter="0"/>
       <w:cols w:space="720"/>
@@ -1254,7 +1285,7 @@
       <mc:AlternateContent>
         <mc:Choice Requires="wpg">
           <w:drawing>
-            <wp:anchor distT="0" distB="0" distL="114300" distR="114300" simplePos="0" relativeHeight="251659264" behindDoc="1" locked="0" layoutInCell="1" allowOverlap="1" wp14:anchorId="289EFD4B" wp14:editId="58E55FEE">
+            <wp:anchor distT="0" distB="0" distL="114300" distR="114300" simplePos="0" relativeHeight="251659264" behindDoc="1" locked="0" layoutInCell="1" allowOverlap="1" wp14:anchorId="7417201E" wp14:editId="363809AC">
               <wp:simplePos x="0" y="0"/>
               <wp:positionH relativeFrom="page">
                 <wp:align>center</wp:align>
@@ -1754,7 +1785,6 @@
     <w:lvl w:ilvl="0">
       <w:start w:val="1"/>
       <w:numFmt w:val="decimal"/>
-      <w:pStyle w:val="a"/>
       <w:lvlText w:val="%1."/>
       <w:lvlJc w:val="left"/>
       <w:pPr>
@@ -2106,6 +2136,7 @@
     <w:lsdException w:name="HTML Sample" w:semiHidden="1" w:unhideWhenUsed="1"/>
     <w:lsdException w:name="HTML Typewriter" w:semiHidden="1" w:unhideWhenUsed="1"/>
     <w:lsdException w:name="HTML Variable" w:semiHidden="1" w:unhideWhenUsed="1"/>
+    <w:lsdException w:name="Normal Table" w:semiHidden="1" w:unhideWhenUsed="1"/>
     <w:lsdException w:name="annotation subject" w:semiHidden="1" w:unhideWhenUsed="1"/>
     <w:lsdException w:name="No List" w:semiHidden="1" w:unhideWhenUsed="1"/>
     <w:lsdException w:name="Outline List 1" w:semiHidden="1" w:unhideWhenUsed="1"/>
@@ -2152,8 +2183,10 @@
     <w:lsdException w:name="Table Subtle 2" w:semiHidden="1" w:unhideWhenUsed="1"/>
     <w:lsdException w:name="Table Web 1" w:semiHidden="1" w:unhideWhenUsed="1"/>
     <w:lsdException w:name="Table Web 2" w:semiHidden="1" w:unhideWhenUsed="1"/>
+    <w:lsdException w:name="Table Web 3" w:semiHidden="1" w:unhideWhenUsed="1"/>
     <w:lsdException w:name="Balloon Text" w:semiHidden="1" w:unhideWhenUsed="1"/>
     <w:lsdException w:name="Table Grid" w:uiPriority="39"/>
+    <w:lsdException w:name="Table Theme" w:semiHidden="1" w:unhideWhenUsed="1"/>
     <w:lsdException w:name="Placeholder Text" w:semiHidden="1"/>
     <w:lsdException w:name="No Spacing" w:semiHidden="1" w:uiPriority="1" w:qFormat="1"/>
     <w:lsdException w:name="Light Shading" w:uiPriority="60"/>
@@ -2430,6 +2463,7 @@
   <w:style w:type="character" w:default="1" w:styleId="a1">
     <w:name w:val="Default Paragraph Font"/>
     <w:uiPriority w:val="1"/>
+    <w:semiHidden/>
     <w:unhideWhenUsed/>
   </w:style>
   <w:style w:type="table" w:default="1" w:styleId="a2">
@@ -3040,13 +3074,7 @@
             <w:pStyle w:val="29A5DE40C62E426D92E5F31A4A4C8A7A"/>
           </w:pPr>
           <w:r>
-            <w:t>Action It</w:t>
-          </w:r>
-          <w:r>
-            <w:t>e</w:t>
-          </w:r>
-          <w:r>
-            <w:t>ms</w:t>
+            <w:t>Action Items</w:t>
           </w:r>
         </w:p>
       </w:docPartBody>
@@ -3229,6 +3257,8 @@
   <w:rsids>
     <w:rsidRoot w:val="004658AE"/>
     <w:rsid w:val="004658AE"/>
+    <w:rsid w:val="009F35C7"/>
+    <w:rsid w:val="00D07275"/>
   </w:rsids>
   <m:mathPr>
     <m:mathFont m:val="Cambria Math"/>
@@ -4125,12 +4155,11 @@
 </file>
 
 <file path=customXml/item1.xml><?xml version="1.0" encoding="utf-8"?>
-<?mso-contentType ?>
-<FormTemplates xmlns="http://schemas.microsoft.com/sharepoint/v3/contenttype/forms">
-  <Display>DocumentLibraryForm</Display>
-  <Edit>DocumentLibraryForm</Edit>
-  <New>DocumentLibraryForm</New>
-</FormTemplates>
+<p:properties xmlns:p="http://schemas.microsoft.com/office/2006/metadata/properties" xmlns:xsi="http://www.w3.org/2001/XMLSchema-instance" xmlns:pc="http://schemas.microsoft.com/office/infopath/2007/PartnerControls">
+  <documentManagement>
+    <MediaServiceKeyPoints xmlns="71af3243-3dd4-4a8d-8c0d-dd76da1f02a5" xsi:nil="true"/>
+  </documentManagement>
+</p:properties>
 </file>
 
 <file path=customXml/item2.xml><?xml version="1.0" encoding="utf-8"?>
@@ -4345,11 +4374,12 @@
 </file>
 
 <file path=customXml/item3.xml><?xml version="1.0" encoding="utf-8"?>
-<p:properties xmlns:p="http://schemas.microsoft.com/office/2006/metadata/properties" xmlns:xsi="http://www.w3.org/2001/XMLSchema-instance" xmlns:pc="http://schemas.microsoft.com/office/infopath/2007/PartnerControls">
-  <documentManagement>
-    <MediaServiceKeyPoints xmlns="71af3243-3dd4-4a8d-8c0d-dd76da1f02a5" xsi:nil="true"/>
-  </documentManagement>
-</p:properties>
+<?mso-contentType ?>
+<FormTemplates xmlns="http://schemas.microsoft.com/sharepoint/v3/contenttype/forms">
+  <Display>DocumentLibraryForm</Display>
+  <Edit>DocumentLibraryForm</Edit>
+  <New>DocumentLibraryForm</New>
+</FormTemplates>
 </file>
 
 <file path=customXml/item4.xml><?xml version="1.0" encoding="utf-8"?>
@@ -4357,9 +4387,11 @@
 </file>
 
 <file path=customXml/itemProps1.xml><?xml version="1.0" encoding="utf-8"?>
-<ds:datastoreItem xmlns:ds="http://schemas.openxmlformats.org/officeDocument/2006/customXml" ds:itemID="{697B8C85-6F04-47D9-B1BE-B0D0A043E804}">
+<ds:datastoreItem xmlns:ds="http://schemas.openxmlformats.org/officeDocument/2006/customXml" ds:itemID="{13391EB3-EF77-4D83-BFD6-BBCB02F922AE}">
   <ds:schemaRefs>
-    <ds:schemaRef ds:uri="http://schemas.microsoft.com/sharepoint/v3/contenttype/forms"/>
+    <ds:schemaRef ds:uri="http://schemas.microsoft.com/office/2006/metadata/properties"/>
+    <ds:schemaRef ds:uri="http://schemas.microsoft.com/office/infopath/2007/PartnerControls"/>
+    <ds:schemaRef ds:uri="71af3243-3dd4-4a8d-8c0d-dd76da1f02a5"/>
   </ds:schemaRefs>
 </ds:datastoreItem>
 </file>
@@ -4384,17 +4416,15 @@
 </file>
 
 <file path=customXml/itemProps3.xml><?xml version="1.0" encoding="utf-8"?>
-<ds:datastoreItem xmlns:ds="http://schemas.openxmlformats.org/officeDocument/2006/customXml" ds:itemID="{13391EB3-EF77-4D83-BFD6-BBCB02F922AE}">
+<ds:datastoreItem xmlns:ds="http://schemas.openxmlformats.org/officeDocument/2006/customXml" ds:itemID="{697B8C85-6F04-47D9-B1BE-B0D0A043E804}">
   <ds:schemaRefs>
-    <ds:schemaRef ds:uri="http://schemas.microsoft.com/office/2006/metadata/properties"/>
-    <ds:schemaRef ds:uri="http://schemas.microsoft.com/office/infopath/2007/PartnerControls"/>
-    <ds:schemaRef ds:uri="71af3243-3dd4-4a8d-8c0d-dd76da1f02a5"/>
+    <ds:schemaRef ds:uri="http://schemas.microsoft.com/sharepoint/v3/contenttype/forms"/>
   </ds:schemaRefs>
 </ds:datastoreItem>
 </file>
 
 <file path=customXml/itemProps4.xml><?xml version="1.0" encoding="utf-8"?>
-<ds:datastoreItem xmlns:ds="http://schemas.openxmlformats.org/officeDocument/2006/customXml" ds:itemID="{8970DC08-20A7-4C87-972C-C71FD1327E51}">
+<ds:datastoreItem xmlns:ds="http://schemas.openxmlformats.org/officeDocument/2006/customXml" ds:itemID="{92FCAF73-92F1-4981-964C-0B4AB8543AB0}">
   <ds:schemaRefs>
     <ds:schemaRef ds:uri="http://schemas.openxmlformats.org/officeDocument/2006/bibliography"/>
   </ds:schemaRefs>

</xml_diff>